<commit_message>
added a relevant sentence
</commit_message>
<xml_diff>
--- a/materials/DD/Overview.docx
+++ b/materials/DD/Overview.docx
@@ -222,14 +222,19 @@
       <w:r>
         <w:t>d</w:t>
       </w:r>
+      <w:r>
+        <w:t xml:space="preserve"> area</w:t>
+      </w:r>
+      <w:r>
+        <w:t>.</w:t>
+      </w:r>
+    </w:p>
+    <w:p>
+      <w:r>
+        <w:t>In the image below is represented only one server per kind but actually, there are more than one server per kind and indeed, the Proxy Server acts as load balancer, too.</w:t>
+      </w:r>
       <w:bookmarkStart w:id="0" w:name="_GoBack"/>
       <w:bookmarkEnd w:id="0"/>
-      <w:r>
-        <w:t xml:space="preserve"> area</w:t>
-      </w:r>
-      <w:r>
-        <w:t>.</w:t>
-      </w:r>
     </w:p>
     <w:sectPr>
       <w:pgSz w:w="12240" w:h="15840"/>
@@ -932,7 +937,7 @@
 </file>
 
 <file path=customXml/itemProps1.xml><?xml version="1.0" encoding="utf-8"?>
-<ds:datastoreItem xmlns:ds="http://schemas.openxmlformats.org/officeDocument/2006/customXml" ds:itemID="{03F2660D-125B-4508-9FE0-B23DC56FCC48}">
+<ds:datastoreItem xmlns:ds="http://schemas.openxmlformats.org/officeDocument/2006/customXml" ds:itemID="{D17F1FD8-6FE9-43F3-9FE3-CF9F818382EC}">
   <ds:schemaRefs>
     <ds:schemaRef ds:uri="http://schemas.openxmlformats.org/officeDocument/2006/bibliography"/>
   </ds:schemaRefs>

</xml_diff>